<commit_message>
Administrator Sequence Diagram Updates
</commit_message>
<xml_diff>
--- a/Jeffrey - Test Framework Final SRS Document - Use Case Table and Classes.docx
+++ b/Jeffrey - Test Framework Final SRS Document - Use Case Table and Classes.docx
@@ -9809,7 +9809,7 @@
           <v:shape id="_x0000_i1025" type="#_x0000_t75" style="width:467.95pt;height:280.8pt" o:ole="">
             <v:imagedata r:id="rId12" o:title=""/>
           </v:shape>
-          <o:OLEObject Type="Embed" ProgID="Visio.Drawing.15" ShapeID="_x0000_i1025" DrawAspect="Content" ObjectID="_1661079711" r:id="rId13"/>
+          <o:OLEObject Type="Embed" ProgID="Visio.Drawing.15" ShapeID="_x0000_i1025" DrawAspect="Content" ObjectID="_1661148032" r:id="rId13"/>
         </w:object>
       </w:r>
     </w:p>
@@ -9904,7 +9904,7 @@
           <v:shape id="_x0000_i1026" type="#_x0000_t75" style="width:467.5pt;height:322.35pt" o:ole="">
             <v:imagedata r:id="rId14" o:title=""/>
           </v:shape>
-          <o:OLEObject Type="Embed" ProgID="Visio.Drawing.15" ShapeID="_x0000_i1026" DrawAspect="Content" ObjectID="_1661079712" r:id="rId15"/>
+          <o:OLEObject Type="Embed" ProgID="Visio.Drawing.15" ShapeID="_x0000_i1026" DrawAspect="Content" ObjectID="_1661148033" r:id="rId15"/>
         </w:object>
       </w:r>
     </w:p>
@@ -10098,7 +10098,7 @@
           <v:shape id="_x0000_i1027" type="#_x0000_t75" style="width:313.9pt;height:257.5pt" o:ole="">
             <v:imagedata r:id="rId16" o:title=""/>
           </v:shape>
-          <o:OLEObject Type="Embed" ProgID="Visio.Drawing.15" ShapeID="_x0000_i1027" DrawAspect="Content" ObjectID="_1661079713" r:id="rId17"/>
+          <o:OLEObject Type="Embed" ProgID="Visio.Drawing.15" ShapeID="_x0000_i1027" DrawAspect="Content" ObjectID="_1661148034" r:id="rId17"/>
         </w:object>
       </w:r>
     </w:p>
@@ -10108,7 +10108,7 @@
           <v:shape id="_x0000_i1028" type="#_x0000_t75" style="width:298.95pt;height:246.1pt" o:ole="">
             <v:imagedata r:id="rId18" o:title=""/>
           </v:shape>
-          <o:OLEObject Type="Embed" ProgID="Visio.Drawing.15" ShapeID="_x0000_i1028" DrawAspect="Content" ObjectID="_1661079714" r:id="rId19"/>
+          <o:OLEObject Type="Embed" ProgID="Visio.Drawing.15" ShapeID="_x0000_i1028" DrawAspect="Content" ObjectID="_1661148035" r:id="rId19"/>
         </w:object>
       </w:r>
     </w:p>
@@ -10118,7 +10118,7 @@
           <v:shape id="_x0000_i1029" type="#_x0000_t75" style="width:324.05pt;height:290.4pt" o:ole="">
             <v:imagedata r:id="rId20" o:title=""/>
           </v:shape>
-          <o:OLEObject Type="Embed" ProgID="Visio.Drawing.15" ShapeID="_x0000_i1029" DrawAspect="Content" ObjectID="_1661079715" r:id="rId21"/>
+          <o:OLEObject Type="Embed" ProgID="Visio.Drawing.15" ShapeID="_x0000_i1029" DrawAspect="Content" ObjectID="_1661148036" r:id="rId21"/>
         </w:object>
       </w:r>
     </w:p>
@@ -10160,7 +10160,7 @@
           <v:shape id="_x0000_i1030" type="#_x0000_t75" style="width:467.75pt;height:350.45pt" o:ole="">
             <v:imagedata r:id="rId22" o:title=""/>
           </v:shape>
-          <o:OLEObject Type="Embed" ProgID="Visio.Drawing.15" ShapeID="_x0000_i1030" DrawAspect="Content" ObjectID="_1661079716" r:id="rId23"/>
+          <o:OLEObject Type="Embed" ProgID="Visio.Drawing.15" ShapeID="_x0000_i1030" DrawAspect="Content" ObjectID="_1661148037" r:id="rId23"/>
         </w:object>
       </w:r>
     </w:p>
@@ -10203,7 +10203,7 @@
           <v:shape id="_x0000_i1031" type="#_x0000_t75" style="width:467.85pt;height:332.3pt" o:ole="">
             <v:imagedata r:id="rId24" o:title=""/>
           </v:shape>
-          <o:OLEObject Type="Embed" ProgID="Visio.Drawing.15" ShapeID="_x0000_i1031" DrawAspect="Content" ObjectID="_1661079717" r:id="rId25"/>
+          <o:OLEObject Type="Embed" ProgID="Visio.Drawing.15" ShapeID="_x0000_i1031" DrawAspect="Content" ObjectID="_1661148038" r:id="rId25"/>
         </w:object>
       </w:r>
     </w:p>
@@ -10479,7 +10479,7 @@
           <v:shape id="_x0000_i1032" type="#_x0000_t75" style="width:366.4pt;height:261.6pt" o:ole="">
             <v:imagedata r:id="rId26" o:title=""/>
           </v:shape>
-          <o:OLEObject Type="Embed" ProgID="Visio.Drawing.15" ShapeID="_x0000_i1032" DrawAspect="Content" ObjectID="_1661079718" r:id="rId27"/>
+          <o:OLEObject Type="Embed" ProgID="Visio.Drawing.15" ShapeID="_x0000_i1032" DrawAspect="Content" ObjectID="_1661148039" r:id="rId27"/>
         </w:object>
       </w:r>
     </w:p>
@@ -11729,10 +11729,10 @@
     <w:p>
       <w:r>
         <w:object w:dxaOrig="8740" w:dyaOrig="5869" w14:anchorId="1CD10F85">
-          <v:shape id="_x0000_i1033" type="#_x0000_t75" style="width:356.25pt;height:239.25pt" o:ole="">
+          <v:shape id="_x0000_i1033" type="#_x0000_t75" style="width:356.15pt;height:239.15pt" o:ole="">
             <v:imagedata r:id="rId33" o:title=""/>
           </v:shape>
-          <o:OLEObject Type="Embed" ProgID="Visio.Drawing.15" ShapeID="_x0000_i1033" DrawAspect="Content" ObjectID="_1661079719" r:id="rId34"/>
+          <o:OLEObject Type="Embed" ProgID="Visio.Drawing.15" ShapeID="_x0000_i1033" DrawAspect="Content" ObjectID="_1661148040" r:id="rId34"/>
         </w:object>
       </w:r>
     </w:p>
@@ -11761,10 +11761,10 @@
     <w:p>
       <w:r>
         <w:object w:dxaOrig="10630" w:dyaOrig="8330" w14:anchorId="72D2D48E">
-          <v:shape id="_x0000_i1034" type="#_x0000_t75" style="width:468pt;height:366.75pt" o:ole="">
+          <v:shape id="_x0000_i1034" type="#_x0000_t75" style="width:468.25pt;height:366.95pt" o:ole="">
             <v:imagedata r:id="rId35" o:title=""/>
           </v:shape>
-          <o:OLEObject Type="Embed" ProgID="Visio.Drawing.15" ShapeID="_x0000_i1034" DrawAspect="Content" ObjectID="_1661079720" r:id="rId36"/>
+          <o:OLEObject Type="Embed" ProgID="Visio.Drawing.15" ShapeID="_x0000_i1034" DrawAspect="Content" ObjectID="_1661148041" r:id="rId36"/>
         </w:object>
       </w:r>
     </w:p>
@@ -11792,10 +11792,10 @@
     <w:p>
       <w:r>
         <w:object w:dxaOrig="10550" w:dyaOrig="9160" w14:anchorId="1D313DC7">
-          <v:shape id="_x0000_i1035" type="#_x0000_t75" style="width:468pt;height:406.5pt" o:ole="">
+          <v:shape id="_x0000_i1035" type="#_x0000_t75" style="width:467.9pt;height:406.7pt" o:ole="">
             <v:imagedata r:id="rId37" o:title=""/>
           </v:shape>
-          <o:OLEObject Type="Embed" ProgID="Visio.Drawing.15" ShapeID="_x0000_i1035" DrawAspect="Content" ObjectID="_1661079721" r:id="rId38"/>
+          <o:OLEObject Type="Embed" ProgID="Visio.Drawing.15" ShapeID="_x0000_i1035" DrawAspect="Content" ObjectID="_1661148042" r:id="rId38"/>
         </w:object>
       </w:r>
     </w:p>
@@ -11829,10 +11829,10 @@
     <w:p>
       <w:r>
         <w:object w:dxaOrig="9410" w:dyaOrig="6960" w14:anchorId="051BCE3E">
-          <v:shape id="_x0000_i1036" type="#_x0000_t75" style="width:467.25pt;height:346.5pt" o:ole="">
+          <v:shape id="_x0000_i1036" type="#_x0000_t75" style="width:467.2pt;height:346.6pt" o:ole="">
             <v:imagedata r:id="rId39" o:title=""/>
           </v:shape>
-          <o:OLEObject Type="Embed" ProgID="Visio.Drawing.15" ShapeID="_x0000_i1036" DrawAspect="Content" ObjectID="_1661079722" r:id="rId40"/>
+          <o:OLEObject Type="Embed" ProgID="Visio.Drawing.15" ShapeID="_x0000_i1036" DrawAspect="Content" ObjectID="_1661148043" r:id="rId40"/>
         </w:object>
       </w:r>
     </w:p>
@@ -11866,10 +11866,10 @@
     <w:p>
       <w:r>
         <w:object w:dxaOrig="9410" w:dyaOrig="9230" w14:anchorId="16C3D6ED">
-          <v:shape id="_x0000_i1037" type="#_x0000_t75" style="width:467.25pt;height:459pt" o:ole="">
+          <v:shape id="_x0000_i1037" type="#_x0000_t75" style="width:467.2pt;height:459.2pt" o:ole="">
             <v:imagedata r:id="rId41" o:title=""/>
           </v:shape>
-          <o:OLEObject Type="Embed" ProgID="Visio.Drawing.15" ShapeID="_x0000_i1037" DrawAspect="Content" ObjectID="_1661079723" r:id="rId42"/>
+          <o:OLEObject Type="Embed" ProgID="Visio.Drawing.15" ShapeID="_x0000_i1037" DrawAspect="Content" ObjectID="_1661148044" r:id="rId42"/>
         </w:object>
       </w:r>
     </w:p>
@@ -11899,10 +11899,10 @@
     <w:p>
       <w:r>
         <w:object w:dxaOrig="10580" w:dyaOrig="8760" w14:anchorId="7218F0A0">
-          <v:shape id="_x0000_i1038" type="#_x0000_t75" style="width:467.25pt;height:387pt" o:ole="">
+          <v:shape id="_x0000_i1038" type="#_x0000_t75" style="width:467.1pt;height:387.2pt" o:ole="">
             <v:imagedata r:id="rId43" o:title=""/>
           </v:shape>
-          <o:OLEObject Type="Embed" ProgID="Visio.Drawing.15" ShapeID="_x0000_i1038" DrawAspect="Content" ObjectID="_1661079724" r:id="rId44"/>
+          <o:OLEObject Type="Embed" ProgID="Visio.Drawing.15" ShapeID="_x0000_i1038" DrawAspect="Content" ObjectID="_1661148045" r:id="rId44"/>
         </w:object>
       </w:r>
     </w:p>
@@ -11938,10 +11938,10 @@
     <w:p>
       <w:r>
         <w:object w:dxaOrig="14149" w:dyaOrig="8245" w14:anchorId="0F53CE60">
-          <v:shape id="_x0000_i1039" type="#_x0000_t75" style="width:467.25pt;height:272.25pt" o:ole="">
+          <v:shape id="_x0000_i1039" type="#_x0000_t75" style="width:466.9pt;height:272.1pt" o:ole="">
             <v:imagedata r:id="rId45" o:title=""/>
           </v:shape>
-          <o:OLEObject Type="Embed" ProgID="Visio.Drawing.15" ShapeID="_x0000_i1039" DrawAspect="Content" ObjectID="_1661079725" r:id="rId46"/>
+          <o:OLEObject Type="Embed" ProgID="Visio.Drawing.15" ShapeID="_x0000_i1039" DrawAspect="Content" ObjectID="_1661148046" r:id="rId46"/>
         </w:object>
       </w:r>
     </w:p>
@@ -12656,13 +12656,7 @@
               <w:rPr>
                 <w:rFonts w:ascii="Arial" w:hAnsi="Arial" w:cs="Arial"/>
               </w:rPr>
-              <w:t>Administror</w:t>
-            </w:r>
-            <w:r>
-              <w:rPr>
-                <w:rFonts w:ascii="Arial" w:hAnsi="Arial" w:cs="Arial"/>
-              </w:rPr>
-              <w:t xml:space="preserve"> </w:t>
+              <w:t xml:space="preserve">Administror </w:t>
             </w:r>
             <w:r>
               <w:rPr>
@@ -12686,13 +12680,7 @@
               <w:rPr>
                 <w:rFonts w:ascii="Arial" w:hAnsi="Arial" w:cs="Arial"/>
               </w:rPr>
-              <w:t>Administror</w:t>
-            </w:r>
-            <w:r>
-              <w:rPr>
-                <w:rFonts w:ascii="Arial" w:hAnsi="Arial" w:cs="Arial"/>
-              </w:rPr>
-              <w:t xml:space="preserve"> </w:t>
+              <w:t xml:space="preserve">Administror </w:t>
             </w:r>
             <w:r>
               <w:rPr>
@@ -12716,13 +12704,7 @@
               <w:rPr>
                 <w:rFonts w:ascii="Arial" w:hAnsi="Arial" w:cs="Arial"/>
               </w:rPr>
-              <w:t>Administror</w:t>
-            </w:r>
-            <w:r>
-              <w:rPr>
-                <w:rFonts w:ascii="Arial" w:hAnsi="Arial" w:cs="Arial"/>
-              </w:rPr>
-              <w:t xml:space="preserve"> </w:t>
+              <w:t xml:space="preserve">Administror </w:t>
             </w:r>
             <w:r>
               <w:rPr>
@@ -12746,13 +12728,7 @@
               <w:rPr>
                 <w:rFonts w:ascii="Arial" w:hAnsi="Arial" w:cs="Arial"/>
               </w:rPr>
-              <w:t>Administror</w:t>
-            </w:r>
-            <w:r>
-              <w:rPr>
-                <w:rFonts w:ascii="Arial" w:hAnsi="Arial" w:cs="Arial"/>
-              </w:rPr>
-              <w:t xml:space="preserve"> </w:t>
+              <w:t xml:space="preserve">Administror </w:t>
             </w:r>
             <w:r>
               <w:rPr>
@@ -13035,10 +13011,10 @@
     <w:p>
       <w:r>
         <w:object w:dxaOrig="7350" w:dyaOrig="7936" w14:anchorId="6EF92421">
-          <v:shape id="_x0000_i1040" type="#_x0000_t75" style="width:386.25pt;height:417pt" o:ole="">
+          <v:shape id="_x0000_i1040" type="#_x0000_t75" style="width:386.25pt;height:417.05pt" o:ole="">
             <v:imagedata r:id="rId47" o:title=""/>
           </v:shape>
-          <o:OLEObject Type="Embed" ProgID="Visio.Drawing.15" ShapeID="_x0000_i1040" DrawAspect="Content" ObjectID="_1661079726" r:id="rId48"/>
+          <o:OLEObject Type="Embed" ProgID="Visio.Drawing.15" ShapeID="_x0000_i1040" DrawAspect="Content" ObjectID="_1661148047" r:id="rId48"/>
         </w:object>
       </w:r>
     </w:p>
@@ -13058,62 +13034,17 @@
     </w:p>
     <w:p>
       <w:r>
-        <w:t xml:space="preserve">The following diagram describes the sequence diagram for the Administrator </w:t>
-      </w:r>
-      <w:r>
-        <w:t>Remove User(s) from system</w:t>
-      </w:r>
-      <w:r>
-        <w:t xml:space="preserve">. The sequence shows how a Administrator can </w:t>
-      </w:r>
-      <w:r>
-        <w:t>remove user(s) from the system</w:t>
-      </w:r>
-      <w:r>
-        <w:t xml:space="preserve">. Starting from the top, the user attempts to log into the system. The Test Server verifies that user is a valid user and allows the login to occur. After that, the Administrator web application requests that all </w:t>
-      </w:r>
-      <w:r>
-        <w:t>user</w:t>
-      </w:r>
-      <w:r>
-        <w:t xml:space="preserve"> information be sent to it. This allows the web application to display available </w:t>
-      </w:r>
-      <w:r>
-        <w:t>users</w:t>
-      </w:r>
-      <w:r>
-        <w:t xml:space="preserve">. Once </w:t>
-      </w:r>
-      <w:r>
-        <w:t>users</w:t>
-      </w:r>
-      <w:r>
-        <w:t xml:space="preserve"> are made available, the Administrator can select which </w:t>
-      </w:r>
-      <w:r>
-        <w:t>users</w:t>
-      </w:r>
-      <w:r>
-        <w:t xml:space="preserve"> they would like </w:t>
-      </w:r>
-      <w:r>
-        <w:t>to remove from the system</w:t>
-      </w:r>
-      <w:r>
-        <w:t xml:space="preserve">. Once the selections are made, the Test Server will </w:t>
-      </w:r>
-      <w:r>
-        <w:t>confirm that the users should be removed from the system.  If confirmation is received the test server will notify the database and the user will no longer be able to access the system.</w:t>
+        <w:t>The following diagram describes the sequence diagram for the Administrator Remove User(s) from system. The sequence shows how a Administrator can remove user(s) from the system. Starting from the top, the user attempts to log into the system. The Test Server verifies that user is a valid user and allows the login to occur. After that, the Administrator web application requests that all user information be sent to it. This allows the web application to display available users. Once users are made available, the Administrator can select which users they would like to remove from the system. Once the selections are made, the Test Server will confirm that the users should be removed from the system.  If confirmation is received the test server will notify the database and the user will no longer be able to access the system.</w:t>
       </w:r>
     </w:p>
     <w:p/>
     <w:p>
       <w:r>
-        <w:object w:dxaOrig="9709" w:dyaOrig="8749" w14:anchorId="43B1848C">
-          <v:shape id="_x0000_i1041" type="#_x0000_t75" style="width:468pt;height:421.5pt" o:ole="">
+        <w:object w:dxaOrig="9720" w:dyaOrig="8760" w14:anchorId="43B1848C">
+          <v:shape id="_x0000_i1063" type="#_x0000_t75" style="width:468.5pt;height:422.25pt" o:ole="">
             <v:imagedata r:id="rId49" o:title=""/>
           </v:shape>
-          <o:OLEObject Type="Embed" ProgID="Visio.Drawing.15" ShapeID="_x0000_i1041" DrawAspect="Content" ObjectID="_1661079727" r:id="rId50"/>
+          <o:OLEObject Type="Embed" ProgID="Visio.Drawing.15" ShapeID="_x0000_i1063" DrawAspect="Content" ObjectID="_1661148048" r:id="rId50"/>
         </w:object>
       </w:r>
     </w:p>
@@ -13124,18 +13055,43 @@
       </w:pPr>
       <w:bookmarkStart w:id="53" w:name="_Toc49955870"/>
       <w:r>
+        <w:t>6.3.2 Run High Availability / Disaster Recovery Tests</w:t>
+      </w:r>
+      <w:bookmarkEnd w:id="53"/>
+    </w:p>
+    <w:p>
+      <w:r>
+        <w:t>The use case Run High Availability / Disaster Recovery test is meant to allow an admin to confirm that the solutions in place to ensure that the system is resilient are working.  The administrator would log in to the system and have multiple HA/DR testing options to select from.  After selecting the options the test would run and the result of the test would be reported back to the administrator.</w:t>
+      </w:r>
+    </w:p>
+    <w:p/>
+    <w:p>
+      <w:pPr>
+        <w:pStyle w:val="Heading3"/>
+      </w:pPr>
+      <w:bookmarkStart w:id="54" w:name="_Toc49955871"/>
+      <w:r>
+        <w:t>6.3.3 Deregister a Test Engine</w:t>
+      </w:r>
+      <w:bookmarkEnd w:id="54"/>
+    </w:p>
+    <w:p>
+      <w:r>
+        <w:t xml:space="preserve">The following diagram describes the sequence diagram for the Administrator Deregister a test engine. The sequence shows how a Administrator can remove test engines from the system. Starting from the top, the user attempts to log into the system. The Test Server verifies that user is a valid user and allows the login to occur. After that, the Administrator web application requests that all test engine information be sent to it. This allows the web application to display available test engines. Once test </w:t>
+      </w:r>
+      <w:r>
         <w:lastRenderedPageBreak/>
-        <w:t>6.3.2 Run High Availability / Disaster Recovery Tests</w:t>
-      </w:r>
-      <w:bookmarkEnd w:id="53"/>
-    </w:p>
-    <w:p>
-      <w:r>
-        <w:object w:dxaOrig="9709" w:dyaOrig="8749" w14:anchorId="2B161FD4">
-          <v:shape id="_x0000_i1042" type="#_x0000_t75" style="width:468pt;height:421.5pt" o:ole="">
+        <w:t>engines are made available, the Administrator can select which test engines they would like to remove from the system. Once the selections are made, the Test Server will confirm that the test engines should be removed from the system.  If confirmation is received the test server will notify the database and the test engine will no longer be accessible.</w:t>
+      </w:r>
+    </w:p>
+    <w:p/>
+    <w:p>
+      <w:r>
+        <w:object w:dxaOrig="9720" w:dyaOrig="8760" w14:anchorId="4F9598AE">
+          <v:shape id="_x0000_i1061" type="#_x0000_t75" style="width:468.5pt;height:422.25pt" o:ole="">
             <v:imagedata r:id="rId51" o:title=""/>
           </v:shape>
-          <o:OLEObject Type="Embed" ProgID="Visio.Drawing.15" ShapeID="_x0000_i1042" DrawAspect="Content" ObjectID="_1661079728" r:id="rId52"/>
+          <o:OLEObject Type="Embed" ProgID="Visio.Drawing.15" ShapeID="_x0000_i1061" DrawAspect="Content" ObjectID="_1661148049" r:id="rId52"/>
         </w:object>
       </w:r>
     </w:p>
@@ -13144,92 +13100,74 @@
       <w:pPr>
         <w:pStyle w:val="Heading3"/>
       </w:pPr>
-      <w:bookmarkStart w:id="54" w:name="_Toc49955871"/>
-      <w:r>
-        <w:t>6.3.3 Deregister a Test Engine</w:t>
-      </w:r>
-      <w:bookmarkEnd w:id="54"/>
-    </w:p>
-    <w:p>
-      <w:r>
-        <w:t xml:space="preserve">The following diagram describes the sequence diagram for the Administrator </w:t>
-      </w:r>
-      <w:r>
-        <w:t>Deregister a test engine</w:t>
-      </w:r>
-      <w:r>
-        <w:t xml:space="preserve">. The sequence shows how a Administrator can remove </w:t>
-      </w:r>
-      <w:r>
-        <w:t>test engines</w:t>
-      </w:r>
-      <w:r>
-        <w:t xml:space="preserve"> from the system. Starting from the top, the user attempts to log into the system. The Test Server verifies that user is a valid user and allows the login to occur. After that, the Administrator web application requests that all </w:t>
-      </w:r>
-      <w:r>
-        <w:t>test engine information</w:t>
-      </w:r>
-      <w:r>
-        <w:t xml:space="preserve"> be sent to it. This allows the web application to display available </w:t>
-      </w:r>
-      <w:r>
-        <w:t>test engines</w:t>
-      </w:r>
-      <w:r>
-        <w:t xml:space="preserve">. Once </w:t>
-      </w:r>
-      <w:r>
-        <w:t>test engines</w:t>
-      </w:r>
-      <w:r>
-        <w:t xml:space="preserve"> are made available, the Administrator can select which </w:t>
-      </w:r>
-      <w:r>
-        <w:t>test engines</w:t>
-      </w:r>
-      <w:r>
-        <w:t xml:space="preserve"> they would like to remove from the system. Once the selections are made, the Test Server will confirm that the </w:t>
-      </w:r>
-      <w:r>
-        <w:t>test engines</w:t>
-      </w:r>
-      <w:r>
-        <w:t xml:space="preserve"> should be removed from the system.  If confirmation is received the test server will notify the database and the </w:t>
-      </w:r>
-      <w:r>
-        <w:t>test engine will no longer be accessible.</w:t>
+      <w:bookmarkStart w:id="55" w:name="_Toc49955872"/>
+      <w:r>
+        <w:t xml:space="preserve">6.3.4 Configure </w:t>
+      </w:r>
+      <w:bookmarkEnd w:id="55"/>
+      <w:r>
+        <w:t>Software for Cloud Usage</w:t>
+      </w:r>
+    </w:p>
+    <w:p>
+      <w:r>
+        <w:t>The use case Configure Software for Cloud Usage is meant to allow an admin to add and configure cloud resources to the system.  The administrator would log in to the system and select the option for adding cloud resources.  The administrator would then configure the options for the cloud resources that are being added to the system, and then choose the number of instances that should be available.  Once this is done these cloud resources will be available when users look for test engines.</w:t>
       </w:r>
     </w:p>
     <w:p/>
     <w:p>
-      <w:r>
-        <w:object w:dxaOrig="9709" w:dyaOrig="8749" w14:anchorId="4F9598AE">
-          <v:shape id="_x0000_i1043" type="#_x0000_t75" style="width:468pt;height:421.5pt" o:ole="">
+      <w:pPr>
+        <w:pStyle w:val="Heading3"/>
+      </w:pPr>
+      <w:bookmarkStart w:id="56" w:name="_Toc49955873"/>
+      <w:r>
+        <w:t>6.3.5 Administrator Run Test</w:t>
+      </w:r>
+      <w:bookmarkEnd w:id="56"/>
+    </w:p>
+    <w:p>
+      <w:r>
+        <w:t>The following diagram describes the sequence diagram for the Administrator Run Test. The sequence shows how a Administrator utilizes the Test Framework to execute a test. Starting from the top, the user attempts to log into the system. The Test Server verifies that user is a valid user and allows the login to occur. After that, the Administrator web application requests that all engine information be sent to it. This allows the web application to display available Test Engines. Once test engines are made available, the Administrator can select the test engine to execute which ever test he / she chooses. Once the execution order is initiated the Test Server will check that the test engine is available, and attempt to execute the test. Finally, the test results are provided from the Test Engine, to the Test Server and back to the Administrator.</w:t>
+      </w:r>
+    </w:p>
+    <w:p/>
+    <w:p>
+      <w:r>
+        <w:object w:dxaOrig="10608" w:dyaOrig="8316" w14:anchorId="30B04C4D">
+          <v:shape id="_x0000_i1045" type="#_x0000_t75" style="width:467.8pt;height:366.75pt" o:ole="">
             <v:imagedata r:id="rId53" o:title=""/>
           </v:shape>
-          <o:OLEObject Type="Embed" ProgID="Visio.Drawing.15" ShapeID="_x0000_i1043" DrawAspect="Content" ObjectID="_1661079729" r:id="rId54"/>
+          <o:OLEObject Type="Embed" ProgID="Visio.Drawing.15" ShapeID="_x0000_i1045" DrawAspect="Content" ObjectID="_1661148050" r:id="rId54"/>
         </w:object>
       </w:r>
     </w:p>
+    <w:p>
+      <w:pPr>
+        <w:pStyle w:val="Heading3"/>
+      </w:pPr>
+      <w:bookmarkStart w:id="57" w:name="_Toc49955874"/>
+      <w:r>
+        <w:t>6.3.6 Administrator View Archived Results</w:t>
+      </w:r>
+      <w:bookmarkEnd w:id="57"/>
+    </w:p>
+    <w:p>
+      <w:r>
+        <w:t xml:space="preserve">The following diagram describes the sequence diagram for the Administrator View Archived Results. The sequence shows how a Administrator can view archived test results. Starting from the top, the user attempts to log into the system. The Test Server verifies that user is a valid user and allows the login to occur. After that, the Administrator web application requests that all engine information be sent to it. </w:t>
+      </w:r>
+      <w:r>
+        <w:lastRenderedPageBreak/>
+        <w:t>This allows the web application to display available Test Engines. Once test engines are made available, the Administrator can select which test engines they would like to see archived results for. Once the selections are made, the Test Server will get those archived results from the database and make those available ones back to the Administrator.</w:t>
+      </w:r>
+    </w:p>
     <w:p/>
     <w:p>
-      <w:pPr>
-        <w:pStyle w:val="Heading3"/>
-      </w:pPr>
-      <w:bookmarkStart w:id="55" w:name="_Toc49955872"/>
-      <w:r>
-        <w:lastRenderedPageBreak/>
-        <w:t>6.3.4 Configure / Update System Settings</w:t>
-      </w:r>
-      <w:bookmarkEnd w:id="55"/>
-    </w:p>
-    <w:p>
-      <w:r>
-        <w:object w:dxaOrig="9709" w:dyaOrig="8749" w14:anchorId="2ECA34CC">
-          <v:shape id="_x0000_i1044" type="#_x0000_t75" style="width:468pt;height:421.5pt" o:ole="">
+      <w:r>
+        <w:object w:dxaOrig="9585" w:dyaOrig="6960" w14:anchorId="4555C961">
+          <v:shape id="_x0000_i1053" type="#_x0000_t75" style="width:468.25pt;height:340.35pt" o:ole="">
             <v:imagedata r:id="rId55" o:title=""/>
           </v:shape>
-          <o:OLEObject Type="Embed" ProgID="Visio.Drawing.15" ShapeID="_x0000_i1044" DrawAspect="Content" ObjectID="_1661079730" r:id="rId56"/>
+          <o:OLEObject Type="Embed" ProgID="Visio.Drawing.15" ShapeID="_x0000_i1053" DrawAspect="Content" ObjectID="_1661148051" r:id="rId56"/>
         </w:object>
       </w:r>
     </w:p>
@@ -13237,25 +13175,43 @@
       <w:pPr>
         <w:pStyle w:val="Heading3"/>
       </w:pPr>
-      <w:bookmarkStart w:id="56" w:name="_Toc49955873"/>
-      <w:r>
-        <w:t>6.3.5 Administrator Run Test</w:t>
-      </w:r>
-      <w:bookmarkEnd w:id="56"/>
-    </w:p>
-    <w:p>
-      <w:r>
-        <w:t>The following diagram describes the sequence diagram for the Administrator Run Test. The sequence shows how a Administrator utilizes the Test Framework to execute a test. Starting from the top, the user attempts to log into the system. The Test Server verifies that user is a valid user and allows the login to occur. After that, the Administrator web application requests that all engine information be sent to it. This allows the web application to display available Test Engines. Once test engines are made available, the Administrator can select the test engine to execute which ever test he / she chooses. Once the execution order is initiated the Test Server will check that the test engine is available, and attempt to execute the test. Finally, the test results are provided from the Test Engine, to the Test Server and back to the Administrator.</w:t>
+      <w:bookmarkStart w:id="58" w:name="_Toc49955875"/>
+      <w:r>
+        <w:t>6.3.7 Administrator Login</w:t>
+      </w:r>
+      <w:bookmarkEnd w:id="58"/>
+    </w:p>
+    <w:p>
+      <w:r>
+        <w:t>The following diagram describes the sequence diagram for the Administrator Login. The sequence shows how a</w:t>
+      </w:r>
+      <w:r>
+        <w:t>n</w:t>
+      </w:r>
+      <w:r>
+        <w:t xml:space="preserve"> </w:t>
+      </w:r>
+      <w:r>
+        <w:t xml:space="preserve">Administrator </w:t>
+      </w:r>
+      <w:r>
+        <w:t xml:space="preserve">can </w:t>
+      </w:r>
+      <w:r>
+        <w:t>log in to the system</w:t>
+      </w:r>
+      <w:r>
+        <w:t>. Starting from the top, the user attempts to log into the system. The Test Server verifies that user is a valid user by checking with the database that the user exists. It also checks whether the password supplied for the user is valid. Once the Test Server knows the validity of the username, it passes that information to the ValidateLogin() function which does some more checking on the username and password to ensure that this users has the appropriate access to be allowed to utilize this system. If so, it creates a session id / state for the associated user and returns success. If the user cannot be verified, it does not create a session and returns a failure condition.</w:t>
       </w:r>
     </w:p>
     <w:p/>
     <w:p>
       <w:r>
-        <w:object w:dxaOrig="10608" w:dyaOrig="8316" w14:anchorId="30B04C4D">
-          <v:shape id="_x0000_i1045" type="#_x0000_t75" style="width:468pt;height:366.75pt" o:ole="">
+        <w:object w:dxaOrig="10575" w:dyaOrig="8760" w14:anchorId="1079EDE5">
+          <v:shape id="_x0000_i1055" type="#_x0000_t75" style="width:467.95pt;height:387.65pt" o:ole="">
             <v:imagedata r:id="rId57" o:title=""/>
           </v:shape>
-          <o:OLEObject Type="Embed" ProgID="Visio.Drawing.15" ShapeID="_x0000_i1045" DrawAspect="Content" ObjectID="_1661079731" r:id="rId58"/>
+          <o:OLEObject Type="Embed" ProgID="Visio.Drawing.15" ShapeID="_x0000_i1055" DrawAspect="Content" ObjectID="_1661148052" r:id="rId58"/>
         </w:object>
       </w:r>
     </w:p>
@@ -13263,99 +13219,64 @@
       <w:pPr>
         <w:pStyle w:val="Heading3"/>
       </w:pPr>
-      <w:bookmarkStart w:id="57" w:name="_Toc49955874"/>
-      <w:r>
-        <w:t>6.3.6 Administrator View Archived Results</w:t>
-      </w:r>
-      <w:bookmarkEnd w:id="57"/>
-    </w:p>
-    <w:p>
-      <w:r>
-        <w:t>The following diagram describes the sequence diagram for the Administrator View Archived Results. The sequence shows how a Administrator can view archived test results. Starting from the top, the user attempts to log into the system. The Test Server verifies that user is a valid user and allows the login to occur. After that, the Administrator web application requests that all engine information be sent to it. This allows the web application to display available Test Engines. Once test engines are made available, the Administrator can select which test engines they would like to see archived results for. Once the selections are made, the Test Server will get those archived results from the database and make those available ones back to the Administrator.</w:t>
+      <w:bookmarkStart w:id="59" w:name="_Toc49955876"/>
+      <w:r>
+        <w:t>6.3.8 Administrator View and Configure Tests</w:t>
+      </w:r>
+      <w:bookmarkEnd w:id="59"/>
+    </w:p>
+    <w:p>
+      <w:r>
+        <w:t>The following diagram describes the sequence diagram for the Administrator View and Configure Tests. The sequence shows how a Administrator can view and configure tests. Starting from the top, the user attempts to log into the system. The Test Server verifies that user is a valid user and allows the login to occur. After that, the Administrator web application requests that all engine information be sent to it. This allows the web application to display available Test Engines. Once test engines are made available, the Administrator can select which capabilities he / she wishes the test engines support for the tests he / she wish to execute. Once the selections are made, the Test Server will check if the test engines are available and will send the available ones back to the Administrator.</w:t>
       </w:r>
     </w:p>
     <w:p/>
     <w:p>
       <w:r>
-        <w:object w:dxaOrig="9577" w:dyaOrig="6949" w14:anchorId="4555C961">
-          <v:shape id="_x0000_i1046" type="#_x0000_t75" style="width:468pt;height:339.75pt" o:ole="">
+        <w:object w:dxaOrig="10545" w:dyaOrig="9165" w14:anchorId="0DD8CCAB">
+          <v:shape id="_x0000_i1065" type="#_x0000_t75" style="width:468.2pt;height:406.45pt" o:ole="">
             <v:imagedata r:id="rId59" o:title=""/>
           </v:shape>
-          <o:OLEObject Type="Embed" ProgID="Visio.Drawing.15" ShapeID="_x0000_i1046" DrawAspect="Content" ObjectID="_1661079732" r:id="rId60"/>
+          <o:OLEObject Type="Embed" ProgID="Visio.Drawing.15" ShapeID="_x0000_i1065" DrawAspect="Content" ObjectID="_1661148053" r:id="rId60"/>
         </w:object>
       </w:r>
     </w:p>
+    <w:p/>
     <w:p>
       <w:pPr>
         <w:pStyle w:val="Heading3"/>
       </w:pPr>
-      <w:bookmarkStart w:id="58" w:name="_Toc49955875"/>
-      <w:r>
-        <w:t>6.3.7 Administrator Login</w:t>
-      </w:r>
-      <w:bookmarkEnd w:id="58"/>
-    </w:p>
-    <w:p>
-      <w:r>
-        <w:t>The following diagram describes the sequence diagram for the Administrator Login. The sequence shows how a Remote User can export test results. Starting from the top, the user attempts to log into the system. The Test Server verifies that user is a valid user by checking with the database that the user exists. It also checks whether the password supplied for the user is valid. Once the Test Server knows the validity of the username, it passes that information to the ValidateLogin() function which does some more checking on the username and password to ensure that this users has the appropriate access to be allowed to utilize this system. If so, it creates a session id / state for the associated user and returns success. If the user cannot be verified, it does not create a session and returns a failure condition.</w:t>
+      <w:bookmarkStart w:id="60" w:name="_Toc49955877"/>
+      <w:r>
+        <w:t>6.3.9 Administrator Activity Diagram</w:t>
+      </w:r>
+      <w:bookmarkEnd w:id="60"/>
+    </w:p>
+    <w:p>
+      <w:r>
+        <w:t>The following diagram describes the activity diagram for the administrator. Essentially, for all administrator functions, the user must login. If unsuccessful, the activity is done. If successful, the test engine configuration information is requested and returned back to the web application. Once the test engine information is received, the Remote User can selection which function they’d like to perform: Run Test, Configure Test Engines, Export Results, View Archived Test Results</w:t>
+      </w:r>
+      <w:r>
+        <w:t>, Configure Cloud Resources, Run HA/DR Test</w:t>
+      </w:r>
+      <w:r>
+        <w:t xml:space="preserve"> or Logout. The user can perform any of these actions and then be returned to the selection action which allows them to selection another action. If no action is desired, the </w:t>
+      </w:r>
+      <w:r>
+        <w:t>Administrator</w:t>
+      </w:r>
+      <w:r>
+        <w:t xml:space="preserve"> may choose the Logout action to end their session.</w:t>
       </w:r>
     </w:p>
     <w:p/>
     <w:p>
       <w:r>
-        <w:object w:dxaOrig="10573" w:dyaOrig="8749" w14:anchorId="1079EDE5">
-          <v:shape id="_x0000_i1047" type="#_x0000_t75" style="width:468pt;height:387pt" o:ole="">
+        <w:object w:dxaOrig="14389" w:dyaOrig="9805" w14:anchorId="6486B851">
+          <v:shape id="_x0000_i1049" type="#_x0000_t75" style="width:467.65pt;height:318.65pt" o:ole="">
             <v:imagedata r:id="rId61" o:title=""/>
           </v:shape>
-          <o:OLEObject Type="Embed" ProgID="Visio.Drawing.15" ShapeID="_x0000_i1047" DrawAspect="Content" ObjectID="_1661079733" r:id="rId62"/>
-        </w:object>
-      </w:r>
-    </w:p>
-    <w:p>
-      <w:pPr>
-        <w:pStyle w:val="Heading3"/>
-      </w:pPr>
-      <w:bookmarkStart w:id="59" w:name="_Toc49955876"/>
-      <w:r>
-        <w:t>6.3.8 Administrator View and Configure Tests</w:t>
-      </w:r>
-      <w:bookmarkEnd w:id="59"/>
-    </w:p>
-    <w:p>
-      <w:r>
-        <w:t>The following diagram describes the sequence diagram for the Administrator View and Configure Tests. The sequence shows how a Administrator can view and configure tests. Starting from the top, the user attempts to log into the system. The Test Server verifies that user is a valid user and allows the login to occur. After that, the Administrator web application requests that all engine information be sent to it. This allows the web application to display available Test Engines. Once test engines are made available, the Administrator can select which capabilities he / she wishes the test engines support for the tests he / she wish to execute. Once the selections are made, the Test Server will check if the test engines are available and will send the available ones back to the Administrator.</w:t>
-      </w:r>
-    </w:p>
-    <w:p/>
-    <w:p>
-      <w:r>
-        <w:object w:dxaOrig="10537" w:dyaOrig="9145" w14:anchorId="0DD8CCAB">
-          <v:shape id="_x0000_i1048" type="#_x0000_t75" style="width:468pt;height:405.75pt" o:ole="">
-            <v:imagedata r:id="rId63" o:title=""/>
-          </v:shape>
-          <o:OLEObject Type="Embed" ProgID="Visio.Drawing.15" ShapeID="_x0000_i1048" DrawAspect="Content" ObjectID="_1661079734" r:id="rId64"/>
-        </w:object>
-      </w:r>
-    </w:p>
-    <w:p/>
-    <w:p>
-      <w:pPr>
-        <w:pStyle w:val="Heading3"/>
-      </w:pPr>
-      <w:bookmarkStart w:id="60" w:name="_Toc49955877"/>
-      <w:r>
-        <w:lastRenderedPageBreak/>
-        <w:t>6.3.9 Administrator Activity Diagram</w:t>
-      </w:r>
-      <w:bookmarkEnd w:id="60"/>
-    </w:p>
-    <w:p>
-      <w:r>
-        <w:object w:dxaOrig="14389" w:dyaOrig="9805" w14:anchorId="6486B851">
-          <v:shape id="_x0000_i1049" type="#_x0000_t75" style="width:468pt;height:318.75pt" o:ole="">
-            <v:imagedata r:id="rId65" o:title=""/>
-          </v:shape>
-          <o:OLEObject Type="Embed" ProgID="Visio.Drawing.15" ShapeID="_x0000_i1049" DrawAspect="Content" ObjectID="_1661079735" r:id="rId66"/>
+          <o:OLEObject Type="Embed" ProgID="Visio.Drawing.15" ShapeID="_x0000_i1049" DrawAspect="Content" ObjectID="_1661148054" r:id="rId62"/>
         </w:object>
       </w:r>
       <w:r>
@@ -14272,7 +14193,7 @@
                     <pic:cNvPicPr/>
                   </pic:nvPicPr>
                   <pic:blipFill>
-                    <a:blip r:embed="rId67"/>
+                    <a:blip r:embed="rId63"/>
                     <a:stretch>
                       <a:fillRect/>
                     </a:stretch>

</xml_diff>